<commit_message>
Deploy projeto Avaliação PL/SQL revisada
</commit_message>
<xml_diff>
--- a/Prova Pratica/Avaliação Completa PLSQL.docx
+++ b/Prova Pratica/Avaliação Completa PLSQL.docx
@@ -94,8 +94,6 @@
             <w:r>
               <w:t>25/04/2020</w:t>
             </w:r>
-            <w:bookmarkStart w:id="1" w:name="_GoBack"/>
-            <w:bookmarkEnd w:id="1"/>
           </w:p>
         </w:tc>
       </w:tr>
@@ -564,10 +562,9 @@
       <w:r>
         <w:t>Qual o código SQL que executa uma</w:t>
       </w:r>
-      <w:r>
-        <w:rPr>
-          <w:highlight w:val="cyan"/>
-        </w:rPr>
+      <w:bookmarkStart w:id="1" w:name="_GoBack"/>
+      <w:bookmarkEnd w:id="1"/>
+      <w:r>
         <w:t xml:space="preserve"> projeção, uma seleção e uma junção </w:t>
       </w:r>
       <w:r>
@@ -1976,14 +1973,7 @@
           <w:color w:val="000000"/>
           <w:highlight w:val="yellow"/>
         </w:rPr>
-        <w:t>DECODE</w:t>
-      </w:r>
-      <w:r>
-        <w:rPr>
-          <w:color w:val="000000"/>
-          <w:highlight w:val="yellow"/>
-        </w:rPr>
-        <w:t xml:space="preserve"> </w:t>
+        <w:t xml:space="preserve">DECODE </w:t>
       </w:r>
     </w:p>
     <w:p>
@@ -6009,14 +5999,7 @@
           <w:color w:val="0000FF"/>
           <w:highlight w:val="white"/>
         </w:rPr>
-        <w:t xml:space="preserve">SELECT DISTINCT P.* FROM PRODUTO P, EMBALAGEM E WHERE P.IDPRODUTO = E.IDPRODUTO </w:t>
-      </w:r>
-      <w:r>
-        <w:rPr>
-          <w:color w:val="0000FF"/>
-          <w:highlight w:val="white"/>
-        </w:rPr>
-        <w:t>AND E.ATIVO = 'S';</w:t>
+        <w:t>SELECT DISTINCT P.* FROM PRODUTO P, EMBALAGEM E WHERE P.IDPRODUTO = E.IDPRODUTO AND E.ATIVO = 'S';</w:t>
       </w:r>
     </w:p>
     <w:p>
@@ -6084,14 +6067,7 @@
           <w:color w:val="0000FF"/>
           <w:highlight w:val="white"/>
         </w:rPr>
-        <w:t xml:space="preserve">*) AS QTDE_EMBALAGENS FROM PRODUTO P, EMBALAGEM E WHERE P.IDPRODUTO = E.IDPRODUTO </w:t>
-      </w:r>
-      <w:r>
-        <w:rPr>
-          <w:color w:val="0000FF"/>
-          <w:highlight w:val="white"/>
-        </w:rPr>
-        <w:t>GROUP BY P.IDPRODUTO, P.DESCR ORDER BY P.IDPRODUTO;</w:t>
+        <w:t>*) AS QTDE_EMBALAGENS FROM PRODUTO P, EMBALAGEM E WHERE P.IDPRODUTO = E.IDPRODUTO GROUP BY P.IDPRODUTO, P.DESCR ORDER BY P.IDPRODUTO;</w:t>
       </w:r>
     </w:p>
     <w:p>
@@ -6120,14 +6096,7 @@
           <w:highlight w:val="white"/>
         </w:rPr>
         <w:lastRenderedPageBreak/>
-        <w:t>Insira um novo prod</w:t>
-      </w:r>
-      <w:r>
-        <w:rPr>
-          <w:color w:val="000000"/>
-          <w:highlight w:val="white"/>
-        </w:rPr>
-        <w:t>uto e uma nova embalagem para esse produto de acordo com a estrutura dados.</w:t>
+        <w:t>Insira um novo produto e uma nova embalagem para esse produto de acordo com a estrutura dados.</w:t>
       </w:r>
     </w:p>
     <w:p>
@@ -6151,21 +6120,7 @@
           <w:color w:val="0000FF"/>
           <w:highlight w:val="white"/>
         </w:rPr>
-        <w:t>INSERT INTO PRODUTO (CODIGOINTERNO, DESCR, ATIVO) VALUES ('15</w:t>
-      </w:r>
-      <w:r>
-        <w:rPr>
-          <w:color w:val="0000FF"/>
-          <w:highlight w:val="white"/>
-        </w:rPr>
-        <w:t>','PROGRAMADOR</w:t>
-      </w:r>
-      <w:r>
-        <w:rPr>
-          <w:color w:val="0000FF"/>
-          <w:highlight w:val="white"/>
-        </w:rPr>
-        <w:t>,'S');</w:t>
+        <w:t>INSERT INTO PRODUTO (CODIGOINTERNO, DESCR, ATIVO) VALUES ('15','PROGRAMADOR,'S');</w:t>
       </w:r>
     </w:p>
     <w:p>
@@ -6205,14 +6160,7 @@
           <w:color w:val="0000FF"/>
           <w:highlight w:val="white"/>
         </w:rPr>
-        <w:t>,ALTURA,LARGURA,COMPRIM</w:t>
-      </w:r>
-      <w:r>
-        <w:rPr>
-          <w:color w:val="0000FF"/>
-          <w:highlight w:val="white"/>
-        </w:rPr>
-        <w:t xml:space="preserve">ENTO,ATIVO) </w:t>
+        <w:t xml:space="preserve">,ALTURA,LARGURA,COMPRIMENTO,ATIVO) </w:t>
       </w:r>
     </w:p>
     <w:p>
@@ -6235,42 +6183,7 @@
           <w:color w:val="0000FF"/>
           <w:highlight w:val="white"/>
         </w:rPr>
-        <w:t>VALUES ((SELECT IDPRODUTO FROM PRODUTO WHERE CODIGOINTERNO = '15</w:t>
-      </w:r>
-      <w:r>
-        <w:rPr>
-          <w:color w:val="0000FF"/>
-          <w:highlight w:val="white"/>
-        </w:rPr>
-        <w:t>'),'78910007369</w:t>
-      </w:r>
-      <w:r>
-        <w:rPr>
-          <w:color w:val="0000FF"/>
-          <w:highlight w:val="white"/>
-        </w:rPr>
-        <w:t xml:space="preserve">', </w:t>
-      </w:r>
-      <w:r>
-        <w:rPr>
-          <w:color w:val="0000FF"/>
-          <w:highlight w:val="white"/>
-        </w:rPr>
-        <w:t>PROGRAMADOR</w:t>
-      </w:r>
-      <w:r>
-        <w:rPr>
-          <w:color w:val="0000FF"/>
-          <w:highlight w:val="white"/>
-        </w:rPr>
-        <w:t xml:space="preserve"> UN', 1, 100, 100, 1</w:t>
-      </w:r>
-      <w:r>
-        <w:rPr>
-          <w:color w:val="0000FF"/>
-          <w:highlight w:val="white"/>
-        </w:rPr>
-        <w:t>00, 'S');</w:t>
+        <w:t>VALUES ((SELECT IDPRODUTO FROM PRODUTO WHERE CODIGOINTERNO = '15'),'78910007369', PROGRAMADOR UN', 1, 100, 100, 100, 'S');</w:t>
       </w:r>
     </w:p>
     <w:p>
@@ -6297,14 +6210,7 @@
           <w:color w:val="000000"/>
           <w:highlight w:val="white"/>
         </w:rPr>
-        <w:t>Altere a altura para 250, largura para 120 e comprimento para 150 das embalagens dos produtos cujo FATORCON</w:t>
-      </w:r>
-      <w:r>
-        <w:rPr>
-          <w:color w:val="000000"/>
-          <w:highlight w:val="white"/>
-        </w:rPr>
-        <w:t>VERSAO seja igual a 1.</w:t>
+        <w:t>Altere a altura para 250, largura para 120 e comprimento para 150 das embalagens dos produtos cujo FATORCONVERSAO seja igual a 1.</w:t>
       </w:r>
     </w:p>
     <w:p>
@@ -6715,10 +6621,7 @@
     </w:p>
     <w:p>
       <w:r>
-        <w:t>Crie um segundo script (SCRIPT2.SQL) que possua um bloco de código para que gere registros fictícios para as tabelas criadas. Gere 1000 registros para a tabela EXAME_NF. Para cada EXAME_NF gere 3 registros. Faça com que a DATACADASTRO do EXAME_NF comece em</w:t>
-      </w:r>
-      <w:r>
-        <w:t xml:space="preserve"> 10 dias atrás, fazendo com que a cada 100 registros a data seja aumentada em 1 dia, distribuindo assim os 1000 registros em 10 dias diferentes de cadastro.</w:t>
+        <w:t>Crie um segundo script (SCRIPT2.SQL) que possua um bloco de código para que gere registros fictícios para as tabelas criadas. Gere 1000 registros para a tabela EXAME_NF. Para cada EXAME_NF gere 3 registros. Faça com que a DATACADASTRO do EXAME_NF comece em 10 dias atrás, fazendo com que a cada 100 registros a data seja aumentada em 1 dia, distribuindo assim os 1000 registros em 10 dias diferentes de cadastro.</w:t>
       </w:r>
     </w:p>
     <w:p>
@@ -6747,10 +6650,7 @@
     </w:p>
     <w:p>
       <w:r>
-        <w:t>Crie uma procedure chamada DEFINIR_VALORES para que altere o valor dos itens da tabela</w:t>
-      </w:r>
-      <w:r>
-        <w:t xml:space="preserve"> EXAME_ITEMNF, definindo números inteiros aleatórios entre 1 e 100. Faça com que a linha da tabela EXAME_NF receba o valor da somatória de seus itens na coluna TOTALGERAL. Salve </w:t>
+        <w:t xml:space="preserve">Crie uma procedure chamada DEFINIR_VALORES para que altere o valor dos itens da tabela EXAME_ITEMNF, definindo números inteiros aleatórios entre 1 e 100. Faça com que a linha da tabela EXAME_NF receba o valor da somatória de seus itens na coluna TOTALGERAL. Salve </w:t>
       </w:r>
       <w:proofErr w:type="gramStart"/>
       <w:r>
@@ -6817,10 +6717,7 @@
     </w:p>
     <w:p>
       <w:r>
-        <w:t>Otimize a última consulta SE</w:t>
-      </w:r>
-      <w:r>
-        <w:t>LECT (Exercício 4), medindo o custo e melhore caso seja possível. Crie índices caso necessário. Salve todas alterações, caso existam, no arquivo SCRIPT5.SQL</w:t>
+        <w:t>Otimize a última consulta SELECT (Exercício 4), medindo o custo e melhore caso seja possível. Crie índices caso necessário. Salve todas alterações, caso existam, no arquivo SCRIPT5.SQL</w:t>
       </w:r>
     </w:p>
     <w:p/>
@@ -7937,9 +7834,7 @@
       <w:tblStyleRowBandSize w:val="1"/>
       <w:tblStyleColBandSize w:val="1"/>
       <w:tblCellMar>
-        <w:top w:w="0" w:type="dxa"/>
         <w:left w:w="108" w:type="dxa"/>
-        <w:bottom w:w="0" w:type="dxa"/>
         <w:right w:w="108" w:type="dxa"/>
       </w:tblCellMar>
     </w:tblPr>
@@ -7950,9 +7845,7 @@
       <w:tblStyleRowBandSize w:val="1"/>
       <w:tblStyleColBandSize w:val="1"/>
       <w:tblCellMar>
-        <w:top w:w="0" w:type="dxa"/>
         <w:left w:w="70" w:type="dxa"/>
-        <w:bottom w:w="0" w:type="dxa"/>
         <w:right w:w="70" w:type="dxa"/>
       </w:tblCellMar>
     </w:tblPr>
@@ -7963,9 +7856,7 @@
       <w:tblStyleRowBandSize w:val="1"/>
       <w:tblStyleColBandSize w:val="1"/>
       <w:tblCellMar>
-        <w:top w:w="0" w:type="dxa"/>
         <w:left w:w="70" w:type="dxa"/>
-        <w:bottom w:w="0" w:type="dxa"/>
         <w:right w:w="70" w:type="dxa"/>
       </w:tblCellMar>
     </w:tblPr>
@@ -7979,9 +7870,7 @@
       <w:tblStyleRowBandSize w:val="1"/>
       <w:tblStyleColBandSize w:val="1"/>
       <w:tblCellMar>
-        <w:top w:w="0" w:type="dxa"/>
         <w:left w:w="108" w:type="dxa"/>
-        <w:bottom w:w="0" w:type="dxa"/>
         <w:right w:w="108" w:type="dxa"/>
       </w:tblCellMar>
     </w:tblPr>
@@ -7995,9 +7884,7 @@
       <w:tblStyleRowBandSize w:val="1"/>
       <w:tblStyleColBandSize w:val="1"/>
       <w:tblCellMar>
-        <w:top w:w="0" w:type="dxa"/>
         <w:left w:w="108" w:type="dxa"/>
-        <w:bottom w:w="0" w:type="dxa"/>
         <w:right w:w="108" w:type="dxa"/>
       </w:tblCellMar>
     </w:tblPr>

</xml_diff>